<commit_message>
Enkelt rettelse til Indledning.docx
</commit_message>
<xml_diff>
--- a/Rapport/Indledning.docx
+++ b/Rapport/Indledning.docx
@@ -253,7 +253,7 @@
       <w:r>
         <w:rPr>
           <w:noProof/>
-          <w:lang w:val="en-GB" w:eastAsia="en-GB"/>
+          <w:lang w:eastAsia="da-DK"/>
         </w:rPr>
         <w:drawing>
           <wp:inline distT="0" distB="0" distL="0" distR="0" wp14:anchorId="63CF6835" wp14:editId="26DDB3C3">
@@ -451,8 +451,29 @@
         <w:t>,</w:t>
       </w:r>
       <w:r>
-        <w:t xml:space="preserve"> så snart han har indtastet et bogstav</w:t>
-      </w:r>
+        <w:t xml:space="preserve"> så snart han har indtastet </w:t>
+      </w:r>
+      <w:del w:id="1" w:author="Anders Meidahl" w:date="2016-05-16T13:54:00Z">
+        <w:r>
+          <w:delText xml:space="preserve">et </w:delText>
+        </w:r>
+      </w:del>
+      <w:ins w:id="2" w:author="Anders Meidahl" w:date="2016-05-16T13:54:00Z">
+        <w:r>
+          <w:t>to</w:t>
+        </w:r>
+        <w:r>
+          <w:t xml:space="preserve"> </w:t>
+        </w:r>
+      </w:ins>
+      <w:r>
+        <w:t>bogstav</w:t>
+      </w:r>
+      <w:ins w:id="3" w:author="Anders Meidahl" w:date="2016-05-16T13:54:00Z">
+        <w:r>
+          <w:t>er</w:t>
+        </w:r>
+      </w:ins>
       <w:r>
         <w:t>,</w:t>
       </w:r>
@@ -531,7 +552,12 @@
         <w:t>,</w:t>
       </w:r>
       <w:r>
-        <w:t xml:space="preserve"> hvad det vil koste at købe alle varerne i én forretning i modsætning til at købe varerne</w:t>
+        <w:t xml:space="preserve"> hvad det</w:t>
+      </w:r>
+      <w:bookmarkStart w:id="4" w:name="_GoBack"/>
+      <w:bookmarkEnd w:id="4"/>
+      <w:r>
+        <w:t xml:space="preserve"> vil koste at købe alle varerne i én forretning i modsætning til at købe varerne</w:t>
       </w:r>
       <w:r>
         <w:t>,</w:t>
@@ -637,8 +663,6 @@
       <w:r>
         <w:t xml:space="preserve"> familier der ønsker at få mest muligt ud af deres penge.</w:t>
       </w:r>
-      <w:bookmarkStart w:id="1" w:name="_GoBack"/>
-      <w:bookmarkEnd w:id="1"/>
     </w:p>
     <w:sectPr>
       <w:footerReference w:type="default" r:id="rId8"/>
@@ -829,6 +853,14 @@
     </w:p>
   </w:footnote>
 </w:footnotes>
+</file>
+
+<file path=word/people.xml><?xml version="1.0" encoding="utf-8"?>
+<w15:people xmlns:wpc="http://schemas.microsoft.com/office/word/2010/wordprocessingCanvas" xmlns:mc="http://schemas.openxmlformats.org/markup-compatibility/2006" xmlns:o="urn:schemas-microsoft-com:office:office" xmlns:r="http://schemas.openxmlformats.org/officeDocument/2006/relationships" xmlns:m="http://schemas.openxmlformats.org/officeDocument/2006/math" xmlns:v="urn:schemas-microsoft-com:vml" xmlns:wp14="http://schemas.microsoft.com/office/word/2010/wordprocessingDrawing" xmlns:wp="http://schemas.openxmlformats.org/drawingml/2006/wordprocessingDrawing" xmlns:w10="urn:schemas-microsoft-com:office:word" xmlns:w="http://schemas.openxmlformats.org/wordprocessingml/2006/main" xmlns:w14="http://schemas.microsoft.com/office/word/2010/wordml" xmlns:w15="http://schemas.microsoft.com/office/word/2012/wordml" xmlns:wpg="http://schemas.microsoft.com/office/word/2010/wordprocessingGroup" xmlns:wpi="http://schemas.microsoft.com/office/word/2010/wordprocessingInk" xmlns:wne="http://schemas.microsoft.com/office/word/2006/wordml" xmlns:wps="http://schemas.microsoft.com/office/word/2010/wordprocessingShape" mc:Ignorable="w14 w15 wp14">
+  <w15:person w15:author="Anders Meidahl">
+    <w15:presenceInfo w15:providerId="Windows Live" w15:userId="8659d8fb926deb7e"/>
+  </w15:person>
+</w15:people>
 </file>
 
 <file path=word/styles.xml><?xml version="1.0" encoding="utf-8"?>
@@ -1681,7 +1713,7 @@
 </file>
 
 <file path=customXml/itemProps1.xml><?xml version="1.0" encoding="utf-8"?>
-<ds:datastoreItem xmlns:ds="http://schemas.openxmlformats.org/officeDocument/2006/customXml" ds:itemID="{2F7024A6-0A6B-41F2-A0FF-E3876F17A3F6}">
+<ds:datastoreItem xmlns:ds="http://schemas.openxmlformats.org/officeDocument/2006/customXml" ds:itemID="{7741726D-DCFD-4AE3-BF75-B3824E04D778}">
   <ds:schemaRefs>
     <ds:schemaRef ds:uri="http://schemas.openxmlformats.org/officeDocument/2006/bibliography"/>
   </ds:schemaRefs>

</xml_diff>

<commit_message>
Fjernet kommentaren da dokumentet er rettet
</commit_message>
<xml_diff>
--- a/Rapport/Indledning.docx
+++ b/Rapport/Indledning.docx
@@ -7,20 +7,12 @@
         <w:pStyle w:val="Heading1"/>
       </w:pPr>
       <w:bookmarkStart w:id="0" w:name="_Toc451334806"/>
-      <w:commentRangeStart w:id="1"/>
       <w:r>
         <w:t>Indledning</w:t>
       </w:r>
+      <w:bookmarkStart w:id="1" w:name="_GoBack"/>
       <w:bookmarkEnd w:id="0"/>
-      <w:commentRangeEnd w:id="1"/>
-      <w:r>
-        <w:rPr>
-          <w:rStyle w:val="CommentReference"/>
-          <w:smallCaps w:val="0"/>
-          <w:spacing w:val="0"/>
-        </w:rPr>
-        <w:commentReference w:id="1"/>
-      </w:r>
+      <w:bookmarkEnd w:id="1"/>
     </w:p>
     <w:p>
       <w:r>
@@ -57,15 +49,7 @@
         <w:t xml:space="preserve"> som har hver deres grafiske brugergrænseflade. Begge applikationer har adgang til den samme eksterne database.</w:t>
       </w:r>
       <w:r>
-        <w:t xml:space="preserve"> Under udviklingen af produktet er der arbejdet iterativt, hvor der er benyttet </w:t>
-      </w:r>
-      <w:proofErr w:type="spellStart"/>
-      <w:r>
-        <w:t>Scrum</w:t>
-      </w:r>
-      <w:proofErr w:type="spellEnd"/>
-      <w:r>
-        <w:t xml:space="preserve"> som en agil udviklingsmetode.</w:t>
+        <w:t xml:space="preserve"> Under udviklingen af produktet er der arbejdet iterativt, hvor der er benyttet Scrum som en agil udviklingsmetode.</w:t>
       </w:r>
       <w:r>
         <w:t xml:space="preserve"> Der er her arbejdet i sprints af to ugers varighed</w:t>
@@ -74,90 +58,69 @@
         <w:t>,</w:t>
       </w:r>
       <w:r>
-        <w:t xml:space="preserve"> hvor målet efter hvert sprint var at have fuldt ud implementeret nogle udvalgte user </w:t>
-      </w:r>
-      <w:proofErr w:type="spellStart"/>
-      <w:r>
-        <w:t>stories</w:t>
-      </w:r>
-      <w:proofErr w:type="spellEnd"/>
+        <w:t xml:space="preserve"> hvor målet efter hvert sprint var at have fuldt ud implementeret nogle udvalgte user stories.</w:t>
+      </w:r>
+      <w:r>
+        <w:t xml:space="preserve"> </w:t>
+      </w:r>
+      <w:r>
+        <w:t>Koden til projektet er styret ved at benytte</w:t>
+      </w:r>
+      <w:r>
+        <w:t xml:space="preserve"> versionsstyringsværktøjet </w:t>
+      </w:r>
+      <w:r>
+        <w:t>Git i form af</w:t>
+      </w:r>
+      <w:r>
+        <w:t xml:space="preserve"> </w:t>
+      </w:r>
+      <w:r>
+        <w:t xml:space="preserve">Git </w:t>
+      </w:r>
+      <w:r>
+        <w:t>klienten TortoiseGit</w:t>
+      </w:r>
       <w:r>
         <w:t>.</w:t>
       </w:r>
       <w:r>
+        <w:t xml:space="preserve"> Til designet af applikationen er der benyttet en 3-lagdelt arkitektur samt flere forskellige designmønstre</w:t>
+      </w:r>
+      <w:r>
+        <w:t>, til bl.a. at abstrahere fra databasen, og afkoble den grafiske brugergr</w:t>
+      </w:r>
+      <w:r>
+        <w:t xml:space="preserve">ænseflade fra </w:t>
+      </w:r>
+      <w:r>
+        <w:t>den bagvedliggende kode</w:t>
+      </w:r>
+      <w:r>
+        <w:t xml:space="preserve">. </w:t>
+      </w:r>
+      <w:r>
+        <w:t>Produktet er testet ved hjælp af unittests og integrationstest i koden</w:t>
+      </w:r>
+      <w:r>
+        <w:t>, hvor der er benyttet NUnit Frameworket.</w:t>
+      </w:r>
+      <w:r>
         <w:t xml:space="preserve"> </w:t>
       </w:r>
       <w:r>
-        <w:t>Koden til projektet er styret ved at benytte</w:t>
-      </w:r>
-      <w:r>
-        <w:t xml:space="preserve"> versionsstyringsværktøjet </w:t>
-      </w:r>
-      <w:r>
-        <w:t>Git i form af</w:t>
+        <w:t>T</w:t>
+      </w:r>
+      <w:r>
+        <w:t>il sidst i projektet er der udført forbrugertests</w:t>
+      </w:r>
+      <w:r>
+        <w:t>,</w:t>
       </w:r>
       <w:r>
         <w:t xml:space="preserve"> </w:t>
       </w:r>
       <w:r>
-        <w:t xml:space="preserve">Git </w:t>
-      </w:r>
-      <w:r>
-        <w:t xml:space="preserve">klienten </w:t>
-      </w:r>
-      <w:proofErr w:type="spellStart"/>
-      <w:r>
-        <w:t>TortoiseGit</w:t>
-      </w:r>
-      <w:proofErr w:type="spellEnd"/>
-      <w:r>
-        <w:t>.</w:t>
-      </w:r>
-      <w:r>
-        <w:t xml:space="preserve"> Til designet af applikationen er der benyttet en 3-lagdelt arkitektur samt flere forskellige designmønstre</w:t>
-      </w:r>
-      <w:r>
-        <w:t>, til bl.a. at abstrahere fra databasen, og afkoble den grafiske brugergr</w:t>
-      </w:r>
-      <w:r>
-        <w:t xml:space="preserve">ænseflade fra </w:t>
-      </w:r>
-      <w:r>
-        <w:t>den bagvedliggende kode</w:t>
-      </w:r>
-      <w:r>
-        <w:t xml:space="preserve">. </w:t>
-      </w:r>
-      <w:r>
-        <w:t>Produktet er testet ved hjælp af unittests og integrationstest i koden</w:t>
-      </w:r>
-      <w:r>
-        <w:t xml:space="preserve">, hvor der er benyttet </w:t>
-      </w:r>
-      <w:proofErr w:type="spellStart"/>
-      <w:r>
-        <w:t>NUnit</w:t>
-      </w:r>
-      <w:proofErr w:type="spellEnd"/>
-      <w:r>
-        <w:t xml:space="preserve"> Frameworket.</w:t>
-      </w:r>
-      <w:r>
-        <w:t xml:space="preserve"> </w:t>
-      </w:r>
-      <w:r>
-        <w:t>T</w:t>
-      </w:r>
-      <w:r>
-        <w:t>il sidst i projektet er der udført forbrugertests</w:t>
-      </w:r>
-      <w:r>
-        <w:t>,</w:t>
-      </w:r>
-      <w:r>
-        <w:t xml:space="preserve"> </w:t>
-      </w:r>
-      <w:r>
         <w:t>hvo</w:t>
       </w:r>
       <w:r>
@@ -190,8 +153,6 @@
       <w:r>
         <w:t>for koden til produktet.</w:t>
       </w:r>
-      <w:bookmarkStart w:id="2" w:name="_GoBack"/>
-      <w:bookmarkEnd w:id="2"/>
     </w:p>
     <w:sectPr>
       <w:pgSz w:w="11906" w:h="16838"/>
@@ -201,33 +162,6 @@
     </w:sectPr>
   </w:body>
 </w:document>
-</file>
-
-<file path=word/comments.xml><?xml version="1.0" encoding="utf-8"?>
-<w:comments xmlns:wpc="http://schemas.microsoft.com/office/word/2010/wordprocessingCanvas" xmlns:mc="http://schemas.openxmlformats.org/markup-compatibility/2006" xmlns:o="urn:schemas-microsoft-com:office:office" xmlns:r="http://schemas.openxmlformats.org/officeDocument/2006/relationships" xmlns:m="http://schemas.openxmlformats.org/officeDocument/2006/math" xmlns:v="urn:schemas-microsoft-com:vml" xmlns:wp14="http://schemas.microsoft.com/office/word/2010/wordprocessingDrawing" xmlns:wp="http://schemas.openxmlformats.org/drawingml/2006/wordprocessingDrawing" xmlns:w10="urn:schemas-microsoft-com:office:word" xmlns:w="http://schemas.openxmlformats.org/wordprocessingml/2006/main" xmlns:w14="http://schemas.microsoft.com/office/word/2010/wordml" xmlns:w15="http://schemas.microsoft.com/office/word/2012/wordml" xmlns:wpg="http://schemas.microsoft.com/office/word/2010/wordprocessingGroup" xmlns:wpi="http://schemas.microsoft.com/office/word/2010/wordprocessingInk" xmlns:wne="http://schemas.microsoft.com/office/word/2006/wordml" xmlns:wps="http://schemas.microsoft.com/office/word/2010/wordprocessingShape" mc:Ignorable="w14 w15 wp14">
-  <w:comment w:id="1" w:author="Mette Grønbech" w:date="2016-05-18T14:26:00Z" w:initials="MG">
-    <w:p>
-      <w:pPr>
-        <w:pStyle w:val="CommentText"/>
-      </w:pPr>
-      <w:r>
-        <w:rPr>
-          <w:rStyle w:val="CommentReference"/>
-        </w:rPr>
-        <w:annotationRef/>
-      </w:r>
-      <w:r>
-        <w:t>Indledning skal starte med at beskrive et projekt – ikke et produkt som det gør nu. Først skrive at det er et semesterprojekt og der er arbejdet iterativt og testet på den og den måde osv. Mange af læringsmålene har at gøre med at man er i stand til at gennemføre et projekt. Afsnittene med forbrugeren i indledning skal stå først fordi det er vigtigere for forbrugeren. Meget af det i indledningen er egentlig produktbeskrivelsen</w:t>
-      </w:r>
-    </w:p>
-  </w:comment>
-</w:comments>
-</file>
-
-<file path=word/commentsExtended.xml><?xml version="1.0" encoding="utf-8"?>
-<w15:commentsEx xmlns:wpc="http://schemas.microsoft.com/office/word/2010/wordprocessingCanvas" xmlns:mc="http://schemas.openxmlformats.org/markup-compatibility/2006" xmlns:o="urn:schemas-microsoft-com:office:office" xmlns:r="http://schemas.openxmlformats.org/officeDocument/2006/relationships" xmlns:m="http://schemas.openxmlformats.org/officeDocument/2006/math" xmlns:v="urn:schemas-microsoft-com:vml" xmlns:wp14="http://schemas.microsoft.com/office/word/2010/wordprocessingDrawing" xmlns:wp="http://schemas.openxmlformats.org/drawingml/2006/wordprocessingDrawing" xmlns:w10="urn:schemas-microsoft-com:office:word" xmlns:w="http://schemas.openxmlformats.org/wordprocessingml/2006/main" xmlns:w14="http://schemas.microsoft.com/office/word/2010/wordml" xmlns:w15="http://schemas.microsoft.com/office/word/2012/wordml" xmlns:wpg="http://schemas.microsoft.com/office/word/2010/wordprocessingGroup" xmlns:wpi="http://schemas.microsoft.com/office/word/2010/wordprocessingInk" xmlns:wne="http://schemas.microsoft.com/office/word/2006/wordml" xmlns:wps="http://schemas.microsoft.com/office/word/2010/wordprocessingShape" mc:Ignorable="w14 w15 wp14">
-  <w15:commentEx w15:paraId="3DE968BA" w15:done="0"/>
-</w15:commentsEx>
 </file>
 
 <file path=word/numbering.xml><?xml version="1.0" encoding="utf-8"?>
@@ -331,14 +265,6 @@
     <w:abstractNumId w:val="0"/>
   </w:num>
 </w:numbering>
-</file>
-
-<file path=word/people.xml><?xml version="1.0" encoding="utf-8"?>
-<w15:people xmlns:wpc="http://schemas.microsoft.com/office/word/2010/wordprocessingCanvas" xmlns:mc="http://schemas.openxmlformats.org/markup-compatibility/2006" xmlns:o="urn:schemas-microsoft-com:office:office" xmlns:r="http://schemas.openxmlformats.org/officeDocument/2006/relationships" xmlns:m="http://schemas.openxmlformats.org/officeDocument/2006/math" xmlns:v="urn:schemas-microsoft-com:vml" xmlns:wp14="http://schemas.microsoft.com/office/word/2010/wordprocessingDrawing" xmlns:wp="http://schemas.openxmlformats.org/drawingml/2006/wordprocessingDrawing" xmlns:w10="urn:schemas-microsoft-com:office:word" xmlns:w="http://schemas.openxmlformats.org/wordprocessingml/2006/main" xmlns:w14="http://schemas.microsoft.com/office/word/2010/wordml" xmlns:w15="http://schemas.microsoft.com/office/word/2012/wordml" xmlns:wpg="http://schemas.microsoft.com/office/word/2010/wordprocessingGroup" xmlns:wpi="http://schemas.microsoft.com/office/word/2010/wordprocessingInk" xmlns:wne="http://schemas.microsoft.com/office/word/2006/wordml" xmlns:wps="http://schemas.microsoft.com/office/word/2010/wordprocessingShape" mc:Ignorable="w14 w15 wp14">
-  <w15:person w15:author="Mette Grønbech">
-    <w15:presenceInfo w15:providerId="Windows Live" w15:userId="ab922a974fce90f5"/>
-  </w15:person>
-</w15:people>
 </file>
 
 <file path=word/styles.xml><?xml version="1.0" encoding="utf-8"?>
@@ -1514,7 +1440,7 @@
 </file>
 
 <file path=customXml/itemProps1.xml><?xml version="1.0" encoding="utf-8"?>
-<ds:datastoreItem xmlns:ds="http://schemas.openxmlformats.org/officeDocument/2006/customXml" ds:itemID="{3C611E4A-7384-473A-ABA3-91740D44174D}">
+<ds:datastoreItem xmlns:ds="http://schemas.openxmlformats.org/officeDocument/2006/customXml" ds:itemID="{9A236CEC-E312-41EF-9779-D67F0C0D7551}">
   <ds:schemaRefs>
     <ds:schemaRef ds:uri="http://schemas.openxmlformats.org/officeDocument/2006/bibliography"/>
   </ds:schemaRefs>

</xml_diff>